<commit_message>
Relazione e presentazione concluse.
</commit_message>
<xml_diff>
--- a/Esame/Relazione-progetto-C.docx
+++ b/Esame/Relazione-progetto-C.docx
@@ -461,13 +461,7 @@
         <w:rPr>
           <w:rFonts w:ascii="Arial"/>
         </w:rPr>
-        <w:t xml:space="preserve">obiettivo di questo </w:t>
-      </w:r>
-      <w:r>
-        <w:rPr>
-          <w:rFonts w:ascii="Arial"/>
-        </w:rPr>
-        <w:t xml:space="preserve"> progetto </w:t>
+        <w:t xml:space="preserve">obiettivo di questo  progetto </w:t>
       </w:r>
       <w:r>
         <w:rPr>
@@ -513,13 +507,7 @@
         <w:rPr>
           <w:rFonts w:ascii="Arial"/>
         </w:rPr>
-        <w:t>. Questo server, otre ad essere in grado di acquisire correttamente questi cam</w:t>
-      </w:r>
-      <w:r>
-        <w:rPr>
-          <w:rFonts w:ascii="Arial"/>
-        </w:rPr>
-        <w:t xml:space="preserve">pioni, deve essere in grado di analizzarli, visualizzarli su grafici ed eseguire algoritmi che ricavano informazioni utili riguardo alla persona che indossa tali sensori. Nelle prossime pagine </w:t>
+        <w:t xml:space="preserve">. Questo server, otre ad essere in grado di acquisire correttamente questi campioni, deve essere in grado di analizzarli, visualizzarli su grafici ed eseguire algoritmi che ricavano informazioni utili riguardo alla persona che indossa tali sensori. Nelle prossime pagine </w:t>
       </w:r>
       <w:proofErr w:type="spellStart"/>
       <w:r>
@@ -533,13 +521,7 @@
         <w:rPr>
           <w:rFonts w:ascii="Arial"/>
         </w:rPr>
-        <w:t xml:space="preserve"> spiegate in maniera dettagliata la varie parti che comp</w:t>
-      </w:r>
-      <w:r>
-        <w:rPr>
-          <w:rFonts w:ascii="Arial"/>
-        </w:rPr>
-        <w:t>ongono l</w:t>
+        <w:t xml:space="preserve"> spiegate in maniera dettagliata la varie parti che compongono l</w:t>
       </w:r>
       <w:r>
         <w:rPr>
@@ -839,8 +821,9 @@
           <w:i/>
           <w:iCs/>
         </w:rPr>
-        <w:t>Il server acquisisce una finestra di 500 campioni</w:t>
-      </w:r>
+        <w:t xml:space="preserve">Il server acquisisce una finestra di 500 campioni e li analizza grazie ad un </w:t>
+      </w:r>
+      <w:proofErr w:type="spellStart"/>
       <w:r>
         <w:rPr>
           <w:rFonts w:ascii="Arial"/>
@@ -849,8 +832,9 @@
           <w:i/>
           <w:iCs/>
         </w:rPr>
-        <w:t xml:space="preserve"> </w:t>
-      </w:r>
+        <w:t>thread</w:t>
+      </w:r>
+      <w:proofErr w:type="spellEnd"/>
       <w:r>
         <w:rPr>
           <w:rFonts w:ascii="Arial"/>
@@ -859,49 +843,7 @@
           <w:i/>
           <w:iCs/>
         </w:rPr>
-        <w:t xml:space="preserve">e li analizza grazie ad un </w:t>
-      </w:r>
-      <w:proofErr w:type="spellStart"/>
-      <w:r>
-        <w:rPr>
-          <w:rFonts w:ascii="Arial"/>
-          <w:b/>
-          <w:bCs/>
-          <w:i/>
-          <w:iCs/>
-        </w:rPr>
-        <w:t>thread</w:t>
-      </w:r>
-      <w:proofErr w:type="spellEnd"/>
-      <w:r>
-        <w:rPr>
-          <w:rFonts w:ascii="Arial"/>
-          <w:b/>
-          <w:bCs/>
-          <w:i/>
-          <w:iCs/>
-        </w:rPr>
-        <w:t xml:space="preserve"> che lavora in parallelo con il server. Succes</w:t>
-      </w:r>
-      <w:r>
-        <w:rPr>
-          <w:rFonts w:ascii="Arial"/>
-          <w:b/>
-          <w:bCs/>
-          <w:i/>
-          <w:iCs/>
-        </w:rPr>
-        <w:t>sivamente vengono acquisti altri 250 campioni, che insieme agli ultimi 250 campioni della finestra precede compongono la nuova finestra di analisi. Questo permette di analizzare finestra di campioni sovrapposte e di non perdere aventi che si verificano a c</w:t>
-      </w:r>
-      <w:r>
-        <w:rPr>
-          <w:rFonts w:ascii="Arial"/>
-          <w:b/>
-          <w:bCs/>
-          <w:i/>
-          <w:iCs/>
-        </w:rPr>
-        <w:t xml:space="preserve">avallo di due finestre. </w:t>
+        <w:t xml:space="preserve"> che lavora in parallelo con il server. Successivamente vengono acquisti altri 250 campioni, che insieme agli ultimi 250 campioni della finestra precede compongono la nuova finestra di analisi. Questo permette di analizzare finestra di campioni sovrapposte e di non perdere aventi che si verificano a cavallo di due finestre. </w:t>
       </w:r>
     </w:p>
     <w:p>
@@ -1363,19 +1305,7 @@
         <w:rPr>
           <w:rFonts w:ascii="Arial"/>
         </w:rPr>
-        <w:t xml:space="preserve">che permette di </w:t>
-      </w:r>
-      <w:r>
-        <w:rPr>
-          <w:rFonts w:ascii="Arial"/>
-        </w:rPr>
-        <w:t>metter il server in ascolto sulla macchina. Il server, una volta avviato, si mette in attesa del cliente e quando questo si connette e trasmette dei dati, vedremo comparire nella text box il numero di campioni ricevuto, aggiornato in tempo reale. Il server</w:t>
-      </w:r>
-      <w:r>
-        <w:rPr>
-          <w:rFonts w:ascii="Arial"/>
-        </w:rPr>
-        <w:t xml:space="preserve"> inoltre ci avvisa quando viene avviato il </w:t>
+        <w:t xml:space="preserve">che permette di metter il server in ascolto sulla macchina. Il server, una volta avviato, si mette in attesa del cliente e quando questo si connette e trasmette dei dati, vedremo comparire nella text box il numero di campioni ricevuto, aggiornato in tempo reale. Il server inoltre ci avvisa quando viene avviato il </w:t>
       </w:r>
       <w:proofErr w:type="spellStart"/>
       <w:r>
@@ -1455,13 +1385,7 @@
         <w:rPr>
           <w:rFonts w:ascii="Arial"/>
         </w:rPr>
-        <w:t>un numero sufficiente di campion</w:t>
-      </w:r>
-      <w:r>
-        <w:rPr>
-          <w:rFonts w:ascii="Arial"/>
-        </w:rPr>
-        <w:t xml:space="preserve">i da analizzare. I grafici che il nostro programma </w:t>
+        <w:t xml:space="preserve">un numero sufficiente di campioni da analizzare. I grafici che il nostro programma </w:t>
       </w:r>
       <w:r>
         <w:rPr>
@@ -1855,13 +1779,7 @@
         <w:rPr>
           <w:rFonts w:ascii="Arial"/>
         </w:rPr>
-        <w:t>interfaccia</w:t>
-      </w:r>
-      <w:r>
-        <w:rPr>
-          <w:rFonts w:ascii="Arial"/>
-        </w:rPr>
-        <w:t xml:space="preserve"> a grafica invece, abbiamo la possibilit</w:t>
+        <w:t>interfaccia a grafica invece, abbiamo la possibilit</w:t>
       </w:r>
       <w:r>
         <w:rPr>
@@ -1904,13 +1822,7 @@
         <w:rPr>
           <w:rFonts w:ascii="Arial"/>
         </w:rPr>
-        <w:t>inizialmente e stata utilizzate per de</w:t>
-      </w:r>
-      <w:r>
-        <w:rPr>
-          <w:rFonts w:ascii="Arial"/>
-        </w:rPr>
-        <w:t xml:space="preserve">buggare il programma, ma </w:t>
+        <w:t xml:space="preserve">inizialmente e stata utilizzate per debuggare il programma, ma </w:t>
       </w:r>
       <w:r>
         <w:rPr>
@@ -2159,14 +2071,7 @@
           <w:rFonts w:ascii="Arial"/>
           <w:lang w:val="en-US"/>
         </w:rPr>
-        <w:t>R</w:t>
-      </w:r>
-      <w:r>
-        <w:rPr>
-          <w:rFonts w:ascii="Arial"/>
-          <w:lang w:val="en-US"/>
-        </w:rPr>
-        <w:t>eadFromSocket</w:t>
+        <w:t>ReadFromSocket</w:t>
       </w:r>
       <w:proofErr w:type="spellEnd"/>
       <w:r>
@@ -2187,13 +2092,7 @@
         <w:rPr>
           <w:rFonts w:ascii="Arial"/>
         </w:rPr>
-        <w:t xml:space="preserve"> di byte che il sensore ci manda in modo da poter estrapolare i campioni i quali verranno salvati in una struttura dati idonea, rappresentata dalla classe Buffer (descritta </w:t>
-      </w:r>
-      <w:r>
-        <w:rPr>
-          <w:rFonts w:ascii="Arial"/>
-        </w:rPr>
-        <w:t xml:space="preserve">successivamente). </w:t>
+        <w:t xml:space="preserve"> di byte che il sensore ci manda in modo da poter estrapolare i campioni i quali verranno salvati in una struttura dati idonea, rappresentata dalla classe Buffer (descritta successivamente). </w:t>
       </w:r>
     </w:p>
     <w:p>
@@ -2316,13 +2215,7 @@
         <w:rPr>
           <w:rFonts w:ascii="Arial"/>
         </w:rPr>
-        <w:t>, magnetom</w:t>
-      </w:r>
-      <w:r>
-        <w:rPr>
-          <w:rFonts w:ascii="Arial"/>
-        </w:rPr>
-        <w:t xml:space="preserve">etro asse </w:t>
+        <w:t xml:space="preserve">, magnetometro asse </w:t>
       </w:r>
       <w:proofErr w:type="spellStart"/>
       <w:r>
@@ -2522,13 +2415,7 @@
         <w:rPr>
           <w:rFonts w:ascii="Arial"/>
         </w:rPr>
-        <w:t xml:space="preserve"> indica che sto acquisendo i dati della prima finestra e dunque devo continuare ad acquisire i </w:t>
-      </w:r>
-      <w:r>
-        <w:rPr>
-          <w:rFonts w:ascii="Arial"/>
-        </w:rPr>
-        <w:t>campioni fino a quando non ho riempito almeno una finestra (</w:t>
+        <w:t xml:space="preserve"> indica che sto acquisendo i dati della prima finestra e dunque devo continuare ad acquisire i campioni fino a quando non ho riempito almeno una finestra (</w:t>
       </w:r>
       <w:proofErr w:type="spellStart"/>
       <w:r>
@@ -2747,13 +2634,7 @@
         <w:rPr>
           <w:rFonts w:ascii="Arial"/>
         </w:rPr>
-        <w:t>un buffer di di</w:t>
-      </w:r>
-      <w:r>
-        <w:rPr>
-          <w:rFonts w:ascii="Arial"/>
-        </w:rPr>
-        <w:t>mensione fissa (750), in grado di contenere pi</w:t>
+        <w:t>un buffer di dimensione fissa (750), in grado di contenere pi</w:t>
       </w:r>
       <w:r>
         <w:rPr>
@@ -2807,13 +2688,7 @@
         <w:rPr>
           <w:rFonts w:ascii="Arial"/>
         </w:rPr>
-        <w:t xml:space="preserve">pieno. A questo punto i nuovi campioni saranno inseriti partendo dalla posizione 0 del buffer. </w:t>
-      </w:r>
-      <w:r>
-        <w:rPr>
-          <w:rFonts w:ascii="Arial"/>
-        </w:rPr>
-        <w:t>Questa logica ci permette salvare i campioni di una finestra e mantenerli anche per la finestra successiva, senza rischiare di perdere dei campioni.</w:t>
+        <w:t>pieno. A questo punto i nuovi campioni saranno inseriti partendo dalla posizione 0 del buffer. Questa logica ci permette salvare i campioni di una finestra e mantenerli anche per la finestra successiva, senza rischiare di perdere dei campioni.</w:t>
       </w:r>
     </w:p>
     <w:p>
@@ -2841,13 +2716,7 @@
         <w:rPr>
           <w:rFonts w:ascii="Arial"/>
         </w:rPr>
-        <w:t xml:space="preserve"> che ci permette di estrapolare dal buffer la finestra di </w:t>
-      </w:r>
-      <w:r>
-        <w:rPr>
-          <w:rFonts w:ascii="Arial"/>
-        </w:rPr>
-        <w:t xml:space="preserve">campioni che dobbiamo esaminare, semplicemente passando la dimensione della finestra (no dobbiamo preoccuparci se i campioni sono slavati un </w:t>
+        <w:t xml:space="preserve"> che ci permette di estrapolare dal buffer la finestra di campioni che dobbiamo esaminare, semplicemente passando la dimensione della finestra (no dobbiamo preoccuparci se i campioni sono slavati un </w:t>
       </w:r>
       <w:proofErr w:type="spellStart"/>
       <w:r>
@@ -3237,13 +3106,7 @@
         <w:rPr>
           <w:rFonts w:ascii="Arial"/>
         </w:rPr>
-        <w:t xml:space="preserve">Il metodo ritorna una </w:t>
-      </w:r>
-      <w:r>
-        <w:rPr>
-          <w:rFonts w:ascii="Arial"/>
-        </w:rPr>
-        <w:t>lista di campioni (List&lt;float</w:t>
+        <w:t>Il metodo ritorna una lista di campioni (List&lt;float</w:t>
       </w:r>
       <w:r>
         <w:rPr>
@@ -3419,7 +3282,6 @@
           <w:rFonts w:ascii="Arial" w:eastAsia="Arial" w:hAnsi="Arial" w:cs="Arial"/>
         </w:rPr>
       </w:pPr>
-      <w:bookmarkStart w:id="0" w:name="_GoBack"/>
       <w:r>
         <w:rPr>
           <w:rFonts w:ascii="Arial" w:eastAsia="Arial" w:hAnsi="Arial" w:cs="Arial"/>
@@ -3467,7 +3329,6 @@
           </wp:inline>
         </w:drawing>
       </w:r>
-      <w:bookmarkEnd w:id="0"/>
     </w:p>
     <w:p>
       <w:pPr>
@@ -3519,13 +3380,7 @@
         <w:rPr>
           <w:rFonts w:ascii="Arial"/>
         </w:rPr>
-        <w:t>un po'</w:t>
-      </w:r>
-      <w:r>
-        <w:rPr>
-          <w:rFonts w:ascii="Arial"/>
-        </w:rPr>
-        <w:t xml:space="preserve"> il cuore del progetto in quanto contiene tutte le funzioni che si occupano di elaborare i campioni.</w:t>
+        <w:t>un po' il cuore del progetto in quanto contiene tutte le funzioni che si occupano di elaborare i campioni.</w:t>
       </w:r>
     </w:p>
     <w:p>
@@ -3587,23 +3442,33 @@
           <w:color w:val="0432FF"/>
           <w:lang w:val="en-US"/>
         </w:rPr>
-        <w:t>public static List&lt;float&gt; Modulation(List&lt;float[,</w:t>
-      </w:r>
+        <w:t xml:space="preserve">public static List&lt;float&gt; Modulation(List&lt;float[,]&gt; samples, </w:t>
+      </w:r>
+      <w:proofErr w:type="spellStart"/>
       <w:r>
         <w:rPr>
           <w:rFonts w:ascii="Arial"/>
           <w:color w:val="0432FF"/>
           <w:lang w:val="en-US"/>
         </w:rPr>
-        <w:t xml:space="preserve">]&gt; samples, </w:t>
-      </w:r>
-      <w:proofErr w:type="spellStart"/>
+        <w:t>int</w:t>
+      </w:r>
+      <w:proofErr w:type="spellEnd"/>
       <w:r>
         <w:rPr>
           <w:rFonts w:ascii="Arial"/>
           <w:color w:val="0432FF"/>
           <w:lang w:val="en-US"/>
         </w:rPr>
+        <w:t xml:space="preserve"> _S, </w:t>
+      </w:r>
+      <w:proofErr w:type="spellStart"/>
+      <w:r>
+        <w:rPr>
+          <w:rFonts w:ascii="Arial"/>
+          <w:color w:val="0432FF"/>
+          <w:lang w:val="en-US"/>
+        </w:rPr>
         <w:t>int</w:t>
       </w:r>
       <w:proofErr w:type="spellEnd"/>
@@ -3613,36 +3478,18 @@
           <w:color w:val="0432FF"/>
           <w:lang w:val="en-US"/>
         </w:rPr>
-        <w:t xml:space="preserve"> _S, </w:t>
-      </w:r>
-      <w:proofErr w:type="spellStart"/>
-      <w:r>
-        <w:rPr>
-          <w:rFonts w:ascii="Arial"/>
+        <w:t xml:space="preserve"> _type)</w:t>
+      </w:r>
+    </w:p>
+    <w:p>
+      <w:pPr>
+        <w:pStyle w:val="CorpoA"/>
+        <w:tabs>
+          <w:tab w:val="left" w:pos="180"/>
+        </w:tabs>
+        <w:rPr>
+          <w:rFonts w:ascii="Arial" w:eastAsia="Arial" w:hAnsi="Arial" w:cs="Arial"/>
           <w:color w:val="0432FF"/>
-          <w:lang w:val="en-US"/>
-        </w:rPr>
-        <w:t>int</w:t>
-      </w:r>
-      <w:proofErr w:type="spellEnd"/>
-      <w:r>
-        <w:rPr>
-          <w:rFonts w:ascii="Arial"/>
-          <w:color w:val="0432FF"/>
-          <w:lang w:val="en-US"/>
-        </w:rPr>
-        <w:t xml:space="preserve"> _type)</w:t>
-      </w:r>
-    </w:p>
-    <w:p>
-      <w:pPr>
-        <w:pStyle w:val="CorpoA"/>
-        <w:tabs>
-          <w:tab w:val="left" w:pos="180"/>
-        </w:tabs>
-        <w:rPr>
-          <w:rFonts w:ascii="Arial" w:eastAsia="Arial" w:hAnsi="Arial" w:cs="Arial"/>
-          <w:color w:val="0432FF"/>
         </w:rPr>
       </w:pPr>
     </w:p>
@@ -4078,13 +3925,7 @@
         <w:rPr>
           <w:rFonts w:ascii="Arial"/>
         </w:rPr>
-        <w:t>campion</w:t>
-      </w:r>
-      <w:r>
-        <w:rPr>
-          <w:rFonts w:ascii="Arial"/>
-        </w:rPr>
-        <w:t>i</w:t>
+        <w:t>campioni</w:t>
       </w:r>
       <w:r>
         <w:rPr>
@@ -4436,14 +4277,7 @@
           <w:rFonts w:ascii="Arial"/>
           <w:lang w:val="en-US"/>
         </w:rPr>
-        <w:t xml:space="preserve"> d</w:t>
-      </w:r>
-      <w:r>
-        <w:rPr>
-          <w:rFonts w:ascii="Arial"/>
-          <w:lang w:val="en-US"/>
-        </w:rPr>
-        <w:t xml:space="preserve">i </w:t>
+        <w:t xml:space="preserve"> di </w:t>
       </w:r>
       <w:proofErr w:type="spellStart"/>
       <w:r>
@@ -4904,14 +4738,7 @@
           <w:rFonts w:ascii="Arial"/>
           <w:lang w:val="en-US"/>
         </w:rPr>
-        <w:t>fu</w:t>
-      </w:r>
-      <w:r>
-        <w:rPr>
-          <w:rFonts w:ascii="Arial"/>
-          <w:lang w:val="en-US"/>
-        </w:rPr>
-        <w:t>nzione</w:t>
+        <w:t>funzione</w:t>
       </w:r>
       <w:proofErr w:type="spellEnd"/>
       <w:r>
@@ -5209,13 +5036,7 @@
         <w:rPr>
           <w:rFonts w:ascii="Arial"/>
         </w:rPr>
-        <w:t xml:space="preserve"> mi calcola </w:t>
-      </w:r>
-      <w:r>
-        <w:rPr>
-          <w:rFonts w:ascii="Arial"/>
-        </w:rPr>
-        <w:t xml:space="preserve">deviazione standard mobile(grazie alla funzione </w:t>
+        <w:t xml:space="preserve"> mi calcola deviazione standard mobile(grazie alla funzione </w:t>
       </w:r>
       <w:proofErr w:type="spellStart"/>
       <w:r>
@@ -5440,15 +5261,7 @@
           <w:color w:val="0432FF"/>
           <w:lang w:val="en-US"/>
         </w:rPr>
-        <w:t>Ango</w:t>
-      </w:r>
-      <w:r>
-        <w:rPr>
-          <w:rFonts w:ascii="Arial"/>
-          <w:color w:val="0432FF"/>
-          <w:lang w:val="en-US"/>
-        </w:rPr>
-        <w:t>loEulero</w:t>
+        <w:t>AngoloEulero</w:t>
       </w:r>
       <w:proofErr w:type="spellEnd"/>
       <w:r>
@@ -5915,13 +5728,7 @@
         <w:rPr>
           <w:rFonts w:ascii="Arial"/>
         </w:rPr>
-        <w:t>la funzi</w:t>
-      </w:r>
-      <w:r>
-        <w:rPr>
-          <w:rFonts w:ascii="Arial"/>
-        </w:rPr>
-        <w:t xml:space="preserve">one principale della classe (quella che viene eseguita del </w:t>
+        <w:t xml:space="preserve">la funzione principale della classe (quella che viene eseguita del </w:t>
       </w:r>
       <w:proofErr w:type="spellStart"/>
       <w:r>
@@ -5961,13 +5768,7 @@
           <w:rFonts w:ascii="Arial"/>
         </w:rPr>
         <w:tab/>
-        <w:t>dei dati e salvare il risultato in  apposite strutture dati. Inoltre se no</w:t>
-      </w:r>
-      <w:r>
-        <w:rPr>
-          <w:rFonts w:ascii="Arial"/>
-        </w:rPr>
-        <w:t xml:space="preserve">n </w:t>
+        <w:t xml:space="preserve">dei dati e salvare il risultato in  apposite strutture dati. Inoltre se non </w:t>
       </w:r>
       <w:r>
         <w:rPr>
@@ -6368,15 +6169,7 @@
           <w:color w:val="0432FF"/>
           <w:lang w:val="en-US"/>
         </w:rPr>
-        <w:t>(List&lt;</w:t>
-      </w:r>
-      <w:r>
-        <w:rPr>
-          <w:rFonts w:ascii="Arial"/>
-          <w:color w:val="0432FF"/>
-          <w:lang w:val="en-US"/>
-        </w:rPr>
-        <w:t>float&gt; SD)</w:t>
+        <w:t>(List&lt;float&gt; SD)</w:t>
       </w:r>
     </w:p>
     <w:p>
@@ -6801,15 +6594,7 @@
           <w:color w:val="0432FF"/>
           <w:lang w:val="en-US"/>
         </w:rPr>
-        <w:t>(L</w:t>
-      </w:r>
-      <w:r>
-        <w:rPr>
-          <w:rFonts w:ascii="Arial"/>
-          <w:color w:val="0432FF"/>
-          <w:lang w:val="en-US"/>
-        </w:rPr>
-        <w:t xml:space="preserve">ist&lt;float&gt; </w:t>
+        <w:t xml:space="preserve">(List&lt;float&gt; </w:t>
       </w:r>
       <w:proofErr w:type="spellStart"/>
       <w:r>
@@ -7375,13 +7160,7 @@
         <w:rPr>
           <w:rFonts w:ascii="Arial"/>
         </w:rPr>
-        <w:t>inclinazione</w:t>
-      </w:r>
-      <w:r>
-        <w:rPr>
-          <w:rFonts w:ascii="Arial"/>
-        </w:rPr>
-        <w:t xml:space="preserve">       </w:t>
+        <w:t xml:space="preserve">inclinazione       </w:t>
       </w:r>
     </w:p>
     <w:p>
@@ -7527,13 +7306,7 @@
         <w:rPr>
           <w:rFonts w:ascii="Arial"/>
         </w:rPr>
-        <w:t xml:space="preserve">Sono state volontariamente omesse funzioni secondari che vengono usate dalle </w:t>
-      </w:r>
-      <w:r>
-        <w:rPr>
-          <w:rFonts w:ascii="Arial"/>
-        </w:rPr>
-        <w:t>funzioni sopra elencate. Inoltre non sono stati riportati frammenti di codice in quanto il progetto e ben commentato ed eventuali dubbi possono essere chiariti durante la presentazione del progetto.</w:t>
+        <w:t>Sono state volontariamente omesse funzioni secondari che vengono usate dalle funzioni sopra elencate. Inoltre non sono stati riportati frammenti di codice in quanto il progetto e ben commentato ed eventuali dubbi possono essere chiariti durante la presentazione del progetto.</w:t>
       </w:r>
     </w:p>
     <w:p>
@@ -7561,42 +7334,10 @@
     </w:p>
     <w:p>
       <w:pPr>
-        <w:pStyle w:val="Intestazionerossa"/>
-        <w:rPr>
-          <w:position w:val="-4"/>
-        </w:rPr>
-      </w:pPr>
-      <w:r>
-        <w:rPr>
-          <w:rFonts w:eastAsia="Arial Unicode MS" w:hAnsi="Arial Unicode MS" w:cs="Arial Unicode MS"/>
-        </w:rPr>
-        <w:t>Conclusione</w:t>
-      </w:r>
-    </w:p>
-    <w:p>
-      <w:pPr>
-        <w:pStyle w:val="CorpoA"/>
-        <w:rPr>
-          <w:rFonts w:ascii="Arial" w:eastAsia="Arial" w:hAnsi="Arial" w:cs="Arial"/>
-        </w:rPr>
-      </w:pPr>
-      <w:r>
-        <w:rPr>
-          <w:rFonts w:ascii="Arial"/>
-        </w:rPr>
-        <w:t xml:space="preserve">            </w:t>
-      </w:r>
-    </w:p>
-    <w:p>
-      <w:pPr>
-        <w:pStyle w:val="CorpoA"/>
-      </w:pPr>
-      <w:r>
-        <w:rPr>
-          <w:rFonts w:ascii="Arial"/>
-        </w:rPr>
-        <w:t xml:space="preserve"> </w:t>
-      </w:r>
+        <w:pStyle w:val="CorpoA"/>
+      </w:pPr>
+      <w:bookmarkStart w:id="0" w:name="_GoBack"/>
+      <w:bookmarkEnd w:id="0"/>
     </w:p>
     <w:sectPr>
       <w:headerReference w:type="default" r:id="rId13"/>

</xml_diff>